<commit_message>
Added all results for all companies
</commit_message>
<xml_diff>
--- a/docs/REP.docx
+++ b/docs/REP.docx
@@ -1819,7 +1819,7 @@
           </w:tcPr>
           <w:p>
             <w:r>
-              <w:t>0</w:t>
+              <w:t>4</w:t>
             </w:r>
           </w:p>
         </w:tc>
@@ -2286,7 +2286,7 @@
               <a:graphicData uri="http://schemas.openxmlformats.org/drawingml/2006/picture">
                 <pic:pic>
                   <pic:nvPicPr>
-                    <pic:cNvPr id="0" name="REP_graph.jpg"/>
+                    <pic:cNvPr id="0" name="sustainability-REP_graph.jpg"/>
                     <pic:cNvPicPr/>
                   </pic:nvPicPr>
                   <pic:blipFill>

</xml_diff>